<commit_message>
Update Codes R Us Midterm Project Proposal.docx
</commit_message>
<xml_diff>
--- a/midterm_project/Codes R Us Midterm Project Proposal.docx
+++ b/midterm_project/Codes R Us Midterm Project Proposal.docx
@@ -109,23 +109,7 @@
           <w:sz w:val="24"/>
           <w:szCs w:val="24"/>
         </w:rPr>
-        <w:t xml:space="preserve"> Based on the matches played during the </w:t>
-      </w:r>
-      <w:r>
-        <w:rPr>
-          <w:rFonts w:ascii="Times New Roman" w:hAnsi="Times New Roman" w:cs="Times New Roman"/>
-          <w:sz w:val="24"/>
-          <w:szCs w:val="24"/>
-        </w:rPr>
-        <w:t>2017/2018 season for Europe’s top five leagues</w:t>
-      </w:r>
-      <w:r>
-        <w:rPr>
-          <w:rFonts w:ascii="Times New Roman" w:hAnsi="Times New Roman" w:cs="Times New Roman"/>
-          <w:sz w:val="24"/>
-          <w:szCs w:val="24"/>
-        </w:rPr>
-        <w:t xml:space="preserve">, the 2016 European Championship, and the 2018 World Cup, which match variables (ex: shot location, assist location, assist duration, </w:t>
+        <w:t xml:space="preserve"> Based on the matches played during the 2017/2018 season for Europe’s top five leagues, the 2016 European Championship, and the 2018 World Cup, which match variables (ex: shot location, assist location, assist duration, </w:t>
       </w:r>
       <w:proofErr w:type="spellStart"/>
       <w:r>
@@ -221,7 +205,7 @@
           <w:sz w:val="24"/>
           <w:szCs w:val="24"/>
         </w:rPr>
-        <w:t xml:space="preserve"> , and the 2018 World Cup</w:t>
+        <w:t>, and the 2018 World Cup</w:t>
       </w:r>
       <w:r>
         <w:rPr>
@@ -366,25 +350,7 @@
             <w:sz w:val="24"/>
             <w:szCs w:val="24"/>
           </w:rPr>
-          <w:t>rme</w:t>
-        </w:r>
-        <w:r>
-          <w:rPr>
-            <w:rStyle w:val="Hyperlink"/>
-            <w:rFonts w:ascii="Times New Roman" w:hAnsi="Times New Roman" w:cs="Times New Roman"/>
-            <w:sz w:val="24"/>
-            <w:szCs w:val="24"/>
-          </w:rPr>
-          <w:t>s</w:t>
-        </w:r>
-        <w:r>
-          <w:rPr>
-            <w:rStyle w:val="Hyperlink"/>
-            <w:rFonts w:ascii="Times New Roman" w:hAnsi="Times New Roman" w:cs="Times New Roman"/>
-            <w:sz w:val="24"/>
-            <w:szCs w:val="24"/>
-          </w:rPr>
-          <w:t>ina</w:t>
+          <w:t>rmesina</w:t>
         </w:r>
         <w:proofErr w:type="spellEnd"/>
         <w:r>

</xml_diff>